<commit_message>
addeved values for 3best and worst items per office
</commit_message>
<xml_diff>
--- a/A2/Report/Resources/3 best and 3 worst.docx
+++ b/A2/Report/Resources/3 best and 3 worst.docx
@@ -104,37 +104,64 @@
           <w:tcPr>
             <w:tcW w:w="1288" w:type="dxa"/>
           </w:tcPr>
-          <w:p/>
-        </w:tc>
-        <w:tc>
-          <w:tcPr>
-            <w:tcW w:w="1288" w:type="dxa"/>
-          </w:tcPr>
-          <w:p/>
-        </w:tc>
-        <w:tc>
-          <w:tcPr>
-            <w:tcW w:w="1288" w:type="dxa"/>
-          </w:tcPr>
-          <w:p/>
-        </w:tc>
-        <w:tc>
-          <w:tcPr>
-            <w:tcW w:w="1288" w:type="dxa"/>
-          </w:tcPr>
-          <w:p/>
-        </w:tc>
-        <w:tc>
-          <w:tcPr>
-            <w:tcW w:w="1288" w:type="dxa"/>
-          </w:tcPr>
-          <w:p/>
-        </w:tc>
-        <w:tc>
-          <w:tcPr>
-            <w:tcW w:w="1288" w:type="dxa"/>
-          </w:tcPr>
-          <w:p/>
+          <w:p>
+            <w:r>
+              <w:t>Id11 1756</w:t>
+            </w:r>
+          </w:p>
+        </w:tc>
+        <w:tc>
+          <w:tcPr>
+            <w:tcW w:w="1288" w:type="dxa"/>
+          </w:tcPr>
+          <w:p>
+            <w:r>
+              <w:t>Id2 1765</w:t>
+            </w:r>
+          </w:p>
+        </w:tc>
+        <w:tc>
+          <w:tcPr>
+            <w:tcW w:w="1288" w:type="dxa"/>
+          </w:tcPr>
+          <w:p>
+            <w:r>
+              <w:t xml:space="preserve">Id17 </w:t>
+            </w:r>
+            <w:r>
+              <w:t>1866</w:t>
+            </w:r>
+          </w:p>
+        </w:tc>
+        <w:tc>
+          <w:tcPr>
+            <w:tcW w:w="1288" w:type="dxa"/>
+          </w:tcPr>
+          <w:p>
+            <w:r>
+              <w:t>Id24 2144</w:t>
+            </w:r>
+          </w:p>
+        </w:tc>
+        <w:tc>
+          <w:tcPr>
+            <w:tcW w:w="1288" w:type="dxa"/>
+          </w:tcPr>
+          <w:p>
+            <w:r>
+              <w:t>Id13 2153</w:t>
+            </w:r>
+          </w:p>
+        </w:tc>
+        <w:tc>
+          <w:tcPr>
+            <w:tcW w:w="1288" w:type="dxa"/>
+          </w:tcPr>
+          <w:p>
+            <w:r>
+              <w:t>Id26 2176</w:t>
+            </w:r>
+          </w:p>
         </w:tc>
       </w:tr>
       <w:tr>
@@ -152,37 +179,70 @@
           <w:tcPr>
             <w:tcW w:w="1288" w:type="dxa"/>
           </w:tcPr>
-          <w:p/>
-        </w:tc>
-        <w:tc>
-          <w:tcPr>
-            <w:tcW w:w="1288" w:type="dxa"/>
-          </w:tcPr>
-          <w:p/>
-        </w:tc>
-        <w:tc>
-          <w:tcPr>
-            <w:tcW w:w="1288" w:type="dxa"/>
-          </w:tcPr>
-          <w:p/>
-        </w:tc>
-        <w:tc>
-          <w:tcPr>
-            <w:tcW w:w="1288" w:type="dxa"/>
-          </w:tcPr>
-          <w:p/>
-        </w:tc>
-        <w:tc>
-          <w:tcPr>
-            <w:tcW w:w="1288" w:type="dxa"/>
-          </w:tcPr>
-          <w:p/>
-        </w:tc>
-        <w:tc>
-          <w:tcPr>
-            <w:tcW w:w="1288" w:type="dxa"/>
-          </w:tcPr>
-          <w:p/>
+          <w:p>
+            <w:r>
+              <w:t>Id27 1947</w:t>
+            </w:r>
+          </w:p>
+        </w:tc>
+        <w:tc>
+          <w:tcPr>
+            <w:tcW w:w="1288" w:type="dxa"/>
+          </w:tcPr>
+          <w:p>
+            <w:r>
+              <w:t>Id9 1966</w:t>
+            </w:r>
+          </w:p>
+        </w:tc>
+        <w:tc>
+          <w:tcPr>
+            <w:tcW w:w="1288" w:type="dxa"/>
+          </w:tcPr>
+          <w:p>
+            <w:r>
+              <w:t xml:space="preserve">Id2 </w:t>
+            </w:r>
+            <w:r>
+              <w:t>2027</w:t>
+            </w:r>
+          </w:p>
+        </w:tc>
+        <w:tc>
+          <w:tcPr>
+            <w:tcW w:w="1288" w:type="dxa"/>
+          </w:tcPr>
+          <w:p>
+            <w:r>
+              <w:t>Id7 2328</w:t>
+            </w:r>
+          </w:p>
+        </w:tc>
+        <w:tc>
+          <w:tcPr>
+            <w:tcW w:w="1288" w:type="dxa"/>
+          </w:tcPr>
+          <w:p>
+            <w:r>
+              <w:t>Id28 2371</w:t>
+            </w:r>
+          </w:p>
+        </w:tc>
+        <w:tc>
+          <w:tcPr>
+            <w:tcW w:w="1288" w:type="dxa"/>
+          </w:tcPr>
+          <w:p>
+            <w:r>
+              <w:t>I</w:t>
+            </w:r>
+            <w:r>
+              <w:t>d</w:t>
+            </w:r>
+            <w:r>
+              <w:t>5 2374</w:t>
+            </w:r>
+          </w:p>
         </w:tc>
       </w:tr>
       <w:tr>
@@ -200,37 +260,67 @@
           <w:tcPr>
             <w:tcW w:w="1288" w:type="dxa"/>
           </w:tcPr>
-          <w:p/>
-        </w:tc>
-        <w:tc>
-          <w:tcPr>
-            <w:tcW w:w="1288" w:type="dxa"/>
-          </w:tcPr>
-          <w:p/>
-        </w:tc>
-        <w:tc>
-          <w:tcPr>
-            <w:tcW w:w="1288" w:type="dxa"/>
-          </w:tcPr>
-          <w:p/>
-        </w:tc>
-        <w:tc>
-          <w:tcPr>
-            <w:tcW w:w="1288" w:type="dxa"/>
-          </w:tcPr>
-          <w:p/>
-        </w:tc>
-        <w:tc>
-          <w:tcPr>
-            <w:tcW w:w="1288" w:type="dxa"/>
-          </w:tcPr>
-          <w:p/>
-        </w:tc>
-        <w:tc>
-          <w:tcPr>
-            <w:tcW w:w="1288" w:type="dxa"/>
-          </w:tcPr>
-          <w:p/>
+          <w:p>
+            <w:r>
+              <w:t>Id5 1465</w:t>
+            </w:r>
+          </w:p>
+        </w:tc>
+        <w:tc>
+          <w:tcPr>
+            <w:tcW w:w="1288" w:type="dxa"/>
+          </w:tcPr>
+          <w:p>
+            <w:r>
+              <w:t>Id8 1500</w:t>
+            </w:r>
+          </w:p>
+        </w:tc>
+        <w:tc>
+          <w:tcPr>
+            <w:tcW w:w="1288" w:type="dxa"/>
+          </w:tcPr>
+          <w:p>
+            <w:r>
+              <w:t>Id27 1561</w:t>
+            </w:r>
+          </w:p>
+        </w:tc>
+        <w:tc>
+          <w:tcPr>
+            <w:tcW w:w="1288" w:type="dxa"/>
+          </w:tcPr>
+          <w:p>
+            <w:r>
+              <w:t>I</w:t>
+            </w:r>
+            <w:r>
+              <w:t>d</w:t>
+            </w:r>
+            <w:r>
+              <w:t>10 1885</w:t>
+            </w:r>
+          </w:p>
+        </w:tc>
+        <w:tc>
+          <w:tcPr>
+            <w:tcW w:w="1288" w:type="dxa"/>
+          </w:tcPr>
+          <w:p>
+            <w:r>
+              <w:t>Id18 1900</w:t>
+            </w:r>
+          </w:p>
+        </w:tc>
+        <w:tc>
+          <w:tcPr>
+            <w:tcW w:w="1288" w:type="dxa"/>
+          </w:tcPr>
+          <w:p>
+            <w:r>
+              <w:t>Id22 2144</w:t>
+            </w:r>
+          </w:p>
         </w:tc>
       </w:tr>
       <w:tr>
@@ -248,37 +338,73 @@
           <w:tcPr>
             <w:tcW w:w="1288" w:type="dxa"/>
           </w:tcPr>
-          <w:p/>
-        </w:tc>
-        <w:tc>
-          <w:tcPr>
-            <w:tcW w:w="1288" w:type="dxa"/>
-          </w:tcPr>
-          <w:p/>
-        </w:tc>
-        <w:tc>
-          <w:tcPr>
-            <w:tcW w:w="1288" w:type="dxa"/>
-          </w:tcPr>
-          <w:p/>
-        </w:tc>
-        <w:tc>
-          <w:tcPr>
-            <w:tcW w:w="1288" w:type="dxa"/>
-          </w:tcPr>
-          <w:p/>
-        </w:tc>
-        <w:tc>
-          <w:tcPr>
-            <w:tcW w:w="1288" w:type="dxa"/>
-          </w:tcPr>
-          <w:p/>
-        </w:tc>
-        <w:tc>
-          <w:tcPr>
-            <w:tcW w:w="1288" w:type="dxa"/>
-          </w:tcPr>
-          <w:p/>
+          <w:p>
+            <w:r>
+              <w:t>Id23 1767</w:t>
+            </w:r>
+          </w:p>
+        </w:tc>
+        <w:tc>
+          <w:tcPr>
+            <w:tcW w:w="1288" w:type="dxa"/>
+          </w:tcPr>
+          <w:p>
+            <w:r>
+              <w:t>Id13 1810</w:t>
+            </w:r>
+          </w:p>
+        </w:tc>
+        <w:tc>
+          <w:tcPr>
+            <w:tcW w:w="1288" w:type="dxa"/>
+          </w:tcPr>
+          <w:p>
+            <w:r>
+              <w:t>Id14 1829</w:t>
+            </w:r>
+          </w:p>
+        </w:tc>
+        <w:tc>
+          <w:tcPr>
+            <w:tcW w:w="1288" w:type="dxa"/>
+          </w:tcPr>
+          <w:p>
+            <w:r>
+              <w:t>I</w:t>
+            </w:r>
+            <w:r>
+              <w:t>d</w:t>
+            </w:r>
+            <w:r>
+              <w:t>16 2151</w:t>
+            </w:r>
+          </w:p>
+        </w:tc>
+        <w:tc>
+          <w:tcPr>
+            <w:tcW w:w="1288" w:type="dxa"/>
+          </w:tcPr>
+          <w:p>
+            <w:r>
+              <w:t>Id20 2157</w:t>
+            </w:r>
+          </w:p>
+        </w:tc>
+        <w:tc>
+          <w:tcPr>
+            <w:tcW w:w="1288" w:type="dxa"/>
+          </w:tcPr>
+          <w:p>
+            <w:r>
+              <w:t>I</w:t>
+            </w:r>
+            <w:r>
+              <w:t>d</w:t>
+            </w:r>
+            <w:r>
+              <w:t>4 2185</w:t>
+            </w:r>
+          </w:p>
         </w:tc>
       </w:tr>
       <w:tr>
@@ -296,37 +422,73 @@
           <w:tcPr>
             <w:tcW w:w="1288" w:type="dxa"/>
           </w:tcPr>
-          <w:p/>
-        </w:tc>
-        <w:tc>
-          <w:tcPr>
-            <w:tcW w:w="1288" w:type="dxa"/>
-          </w:tcPr>
-          <w:p/>
-        </w:tc>
-        <w:tc>
-          <w:tcPr>
-            <w:tcW w:w="1288" w:type="dxa"/>
-          </w:tcPr>
-          <w:p/>
-        </w:tc>
-        <w:tc>
-          <w:tcPr>
-            <w:tcW w:w="1288" w:type="dxa"/>
-          </w:tcPr>
-          <w:p/>
-        </w:tc>
-        <w:tc>
-          <w:tcPr>
-            <w:tcW w:w="1288" w:type="dxa"/>
-          </w:tcPr>
-          <w:p/>
-        </w:tc>
-        <w:tc>
-          <w:tcPr>
-            <w:tcW w:w="1288" w:type="dxa"/>
-          </w:tcPr>
-          <w:p/>
+          <w:p>
+            <w:r>
+              <w:t>Id1 1563</w:t>
+            </w:r>
+          </w:p>
+        </w:tc>
+        <w:tc>
+          <w:tcPr>
+            <w:tcW w:w="1288" w:type="dxa"/>
+          </w:tcPr>
+          <w:p>
+            <w:r>
+              <w:t xml:space="preserve">Id8 1663 </w:t>
+            </w:r>
+          </w:p>
+        </w:tc>
+        <w:tc>
+          <w:tcPr>
+            <w:tcW w:w="1288" w:type="dxa"/>
+          </w:tcPr>
+          <w:p>
+            <w:r>
+              <w:t xml:space="preserve">Id6 </w:t>
+            </w:r>
+            <w:r>
+              <w:t>1680</w:t>
+            </w:r>
+          </w:p>
+        </w:tc>
+        <w:tc>
+          <w:tcPr>
+            <w:tcW w:w="1288" w:type="dxa"/>
+          </w:tcPr>
+          <w:p>
+            <w:r>
+              <w:t>I</w:t>
+            </w:r>
+            <w:r>
+              <w:t>d</w:t>
+            </w:r>
+            <w:r>
+              <w:t>20 2038</w:t>
+            </w:r>
+          </w:p>
+        </w:tc>
+        <w:tc>
+          <w:tcPr>
+            <w:tcW w:w="1288" w:type="dxa"/>
+          </w:tcPr>
+          <w:p>
+            <w:r>
+              <w:t>Id27 2042</w:t>
+            </w:r>
+          </w:p>
+        </w:tc>
+        <w:tc>
+          <w:tcPr>
+            <w:tcW w:w="1288" w:type="dxa"/>
+          </w:tcPr>
+          <w:p>
+            <w:r>
+              <w:t xml:space="preserve">Id10 </w:t>
+            </w:r>
+            <w:r>
+              <w:t>2051</w:t>
+            </w:r>
+          </w:p>
         </w:tc>
       </w:tr>
       <w:tr>
@@ -344,37 +506,67 @@
           <w:tcPr>
             <w:tcW w:w="1288" w:type="dxa"/>
           </w:tcPr>
-          <w:p/>
-        </w:tc>
-        <w:tc>
-          <w:tcPr>
-            <w:tcW w:w="1288" w:type="dxa"/>
-          </w:tcPr>
-          <w:p/>
-        </w:tc>
-        <w:tc>
-          <w:tcPr>
-            <w:tcW w:w="1288" w:type="dxa"/>
-          </w:tcPr>
-          <w:p/>
-        </w:tc>
-        <w:tc>
-          <w:tcPr>
-            <w:tcW w:w="1288" w:type="dxa"/>
-          </w:tcPr>
-          <w:p/>
-        </w:tc>
-        <w:tc>
-          <w:tcPr>
-            <w:tcW w:w="1288" w:type="dxa"/>
-          </w:tcPr>
-          <w:p/>
-        </w:tc>
-        <w:tc>
-          <w:tcPr>
-            <w:tcW w:w="1288" w:type="dxa"/>
-          </w:tcPr>
-          <w:p/>
+          <w:p>
+            <w:r>
+              <w:t>Id29 1537</w:t>
+            </w:r>
+          </w:p>
+        </w:tc>
+        <w:tc>
+          <w:tcPr>
+            <w:tcW w:w="1288" w:type="dxa"/>
+          </w:tcPr>
+          <w:p>
+            <w:r>
+              <w:t xml:space="preserve">Id20 </w:t>
+            </w:r>
+            <w:r>
+              <w:t>1562</w:t>
+            </w:r>
+          </w:p>
+        </w:tc>
+        <w:tc>
+          <w:tcPr>
+            <w:tcW w:w="1288" w:type="dxa"/>
+          </w:tcPr>
+          <w:p>
+            <w:r>
+              <w:t>Id17 1573</w:t>
+            </w:r>
+          </w:p>
+        </w:tc>
+        <w:tc>
+          <w:tcPr>
+            <w:tcW w:w="1288" w:type="dxa"/>
+          </w:tcPr>
+          <w:p>
+            <w:r>
+              <w:t>Id25 1846</w:t>
+            </w:r>
+          </w:p>
+        </w:tc>
+        <w:tc>
+          <w:tcPr>
+            <w:tcW w:w="1288" w:type="dxa"/>
+          </w:tcPr>
+          <w:p>
+            <w:r>
+              <w:t xml:space="preserve">Id16 </w:t>
+            </w:r>
+            <w:r>
+              <w:t xml:space="preserve">1856 </w:t>
+            </w:r>
+          </w:p>
+        </w:tc>
+        <w:tc>
+          <w:tcPr>
+            <w:tcW w:w="1288" w:type="dxa"/>
+          </w:tcPr>
+          <w:p>
+            <w:r>
+              <w:t>Id2 1881</w:t>
+            </w:r>
+          </w:p>
         </w:tc>
       </w:tr>
       <w:tr>
@@ -392,37 +584,61 @@
           <w:tcPr>
             <w:tcW w:w="1288" w:type="dxa"/>
           </w:tcPr>
-          <w:p/>
-        </w:tc>
-        <w:tc>
-          <w:tcPr>
-            <w:tcW w:w="1288" w:type="dxa"/>
-          </w:tcPr>
-          <w:p/>
-        </w:tc>
-        <w:tc>
-          <w:tcPr>
-            <w:tcW w:w="1288" w:type="dxa"/>
-          </w:tcPr>
-          <w:p/>
-        </w:tc>
-        <w:tc>
-          <w:tcPr>
-            <w:tcW w:w="1288" w:type="dxa"/>
-          </w:tcPr>
-          <w:p/>
-        </w:tc>
-        <w:tc>
-          <w:tcPr>
-            <w:tcW w:w="1288" w:type="dxa"/>
-          </w:tcPr>
-          <w:p/>
-        </w:tc>
-        <w:tc>
-          <w:tcPr>
-            <w:tcW w:w="1288" w:type="dxa"/>
-          </w:tcPr>
-          <w:p/>
+          <w:p>
+            <w:r>
+              <w:t>Id25 1397</w:t>
+            </w:r>
+          </w:p>
+        </w:tc>
+        <w:tc>
+          <w:tcPr>
+            <w:tcW w:w="1288" w:type="dxa"/>
+          </w:tcPr>
+          <w:p>
+            <w:r>
+              <w:t>Id4 1471</w:t>
+            </w:r>
+          </w:p>
+        </w:tc>
+        <w:tc>
+          <w:tcPr>
+            <w:tcW w:w="1288" w:type="dxa"/>
+          </w:tcPr>
+          <w:p>
+            <w:r>
+              <w:t>Id2 1494</w:t>
+            </w:r>
+          </w:p>
+        </w:tc>
+        <w:tc>
+          <w:tcPr>
+            <w:tcW w:w="1288" w:type="dxa"/>
+          </w:tcPr>
+          <w:p>
+            <w:r>
+              <w:t>Id20 1807</w:t>
+            </w:r>
+          </w:p>
+        </w:tc>
+        <w:tc>
+          <w:tcPr>
+            <w:tcW w:w="1288" w:type="dxa"/>
+          </w:tcPr>
+          <w:p>
+            <w:r>
+              <w:t>Id30 1808</w:t>
+            </w:r>
+          </w:p>
+        </w:tc>
+        <w:tc>
+          <w:tcPr>
+            <w:tcW w:w="1288" w:type="dxa"/>
+          </w:tcPr>
+          <w:p>
+            <w:r>
+              <w:t>Id24 1864</w:t>
+            </w:r>
+          </w:p>
         </w:tc>
       </w:tr>
       <w:tr>
@@ -440,37 +656,73 @@
           <w:tcPr>
             <w:tcW w:w="1288" w:type="dxa"/>
           </w:tcPr>
-          <w:p/>
-        </w:tc>
-        <w:tc>
-          <w:tcPr>
-            <w:tcW w:w="1288" w:type="dxa"/>
-          </w:tcPr>
-          <w:p/>
-        </w:tc>
-        <w:tc>
-          <w:tcPr>
-            <w:tcW w:w="1288" w:type="dxa"/>
-          </w:tcPr>
-          <w:p/>
-        </w:tc>
-        <w:tc>
-          <w:tcPr>
-            <w:tcW w:w="1288" w:type="dxa"/>
-          </w:tcPr>
-          <w:p/>
-        </w:tc>
-        <w:tc>
-          <w:tcPr>
-            <w:tcW w:w="1288" w:type="dxa"/>
-          </w:tcPr>
-          <w:p/>
-        </w:tc>
-        <w:tc>
-          <w:tcPr>
-            <w:tcW w:w="1288" w:type="dxa"/>
-          </w:tcPr>
-          <w:p/>
+          <w:p>
+            <w:r>
+              <w:t>Id14 1383</w:t>
+            </w:r>
+          </w:p>
+        </w:tc>
+        <w:tc>
+          <w:tcPr>
+            <w:tcW w:w="1288" w:type="dxa"/>
+          </w:tcPr>
+          <w:p>
+            <w:r>
+              <w:t>I</w:t>
+            </w:r>
+            <w:r>
+              <w:t>d</w:t>
+            </w:r>
+            <w:r>
+              <w:t>17 1422</w:t>
+            </w:r>
+          </w:p>
+        </w:tc>
+        <w:tc>
+          <w:tcPr>
+            <w:tcW w:w="1288" w:type="dxa"/>
+          </w:tcPr>
+          <w:p>
+            <w:r>
+              <w:t>Id24 1424</w:t>
+            </w:r>
+          </w:p>
+        </w:tc>
+        <w:tc>
+          <w:tcPr>
+            <w:tcW w:w="1288" w:type="dxa"/>
+          </w:tcPr>
+          <w:p>
+            <w:r>
+              <w:t>I</w:t>
+            </w:r>
+            <w:r>
+              <w:t>d</w:t>
+            </w:r>
+            <w:r>
+              <w:t>5 1674</w:t>
+            </w:r>
+          </w:p>
+        </w:tc>
+        <w:tc>
+          <w:tcPr>
+            <w:tcW w:w="1288" w:type="dxa"/>
+          </w:tcPr>
+          <w:p>
+            <w:r>
+              <w:t xml:space="preserve">Id8 1696 </w:t>
+            </w:r>
+          </w:p>
+        </w:tc>
+        <w:tc>
+          <w:tcPr>
+            <w:tcW w:w="1288" w:type="dxa"/>
+          </w:tcPr>
+          <w:p>
+            <w:r>
+              <w:t>Id16 1765</w:t>
+            </w:r>
+          </w:p>
         </w:tc>
       </w:tr>
       <w:tr>
@@ -488,37 +740,67 @@
           <w:tcPr>
             <w:tcW w:w="1288" w:type="dxa"/>
           </w:tcPr>
-          <w:p/>
-        </w:tc>
-        <w:tc>
-          <w:tcPr>
-            <w:tcW w:w="1288" w:type="dxa"/>
-          </w:tcPr>
-          <w:p/>
-        </w:tc>
-        <w:tc>
-          <w:tcPr>
-            <w:tcW w:w="1288" w:type="dxa"/>
-          </w:tcPr>
-          <w:p/>
-        </w:tc>
-        <w:tc>
-          <w:tcPr>
-            <w:tcW w:w="1288" w:type="dxa"/>
-          </w:tcPr>
-          <w:p/>
-        </w:tc>
-        <w:tc>
-          <w:tcPr>
-            <w:tcW w:w="1288" w:type="dxa"/>
-          </w:tcPr>
-          <w:p/>
-        </w:tc>
-        <w:tc>
-          <w:tcPr>
-            <w:tcW w:w="1288" w:type="dxa"/>
-          </w:tcPr>
-          <w:p/>
+          <w:p>
+            <w:r>
+              <w:t>Id16 2945</w:t>
+            </w:r>
+          </w:p>
+        </w:tc>
+        <w:tc>
+          <w:tcPr>
+            <w:tcW w:w="1288" w:type="dxa"/>
+          </w:tcPr>
+          <w:p>
+            <w:r>
+              <w:t>Id23 3001</w:t>
+            </w:r>
+          </w:p>
+        </w:tc>
+        <w:tc>
+          <w:tcPr>
+            <w:tcW w:w="1288" w:type="dxa"/>
+          </w:tcPr>
+          <w:p>
+            <w:r>
+              <w:t>Id28 3010</w:t>
+            </w:r>
+          </w:p>
+        </w:tc>
+        <w:tc>
+          <w:tcPr>
+            <w:tcW w:w="1288" w:type="dxa"/>
+          </w:tcPr>
+          <w:p>
+            <w:r>
+              <w:t>I</w:t>
+            </w:r>
+            <w:r>
+              <w:t>d</w:t>
+            </w:r>
+            <w:r>
+              <w:t>25 3405</w:t>
+            </w:r>
+          </w:p>
+        </w:tc>
+        <w:tc>
+          <w:tcPr>
+            <w:tcW w:w="1288" w:type="dxa"/>
+          </w:tcPr>
+          <w:p>
+            <w:r>
+              <w:t>Id21 3478</w:t>
+            </w:r>
+          </w:p>
+        </w:tc>
+        <w:tc>
+          <w:tcPr>
+            <w:tcW w:w="1288" w:type="dxa"/>
+          </w:tcPr>
+          <w:p>
+            <w:r>
+              <w:t>Id14 3566</w:t>
+            </w:r>
+          </w:p>
         </w:tc>
       </w:tr>
       <w:tr>
@@ -530,49 +812,80 @@
             <w:r>
               <w:t>10</w:t>
             </w:r>
-            <w:bookmarkStart w:id="0" w:name="_GoBack"/>
-            <w:bookmarkEnd w:id="0"/>
-          </w:p>
-        </w:tc>
-        <w:tc>
-          <w:tcPr>
-            <w:tcW w:w="1288" w:type="dxa"/>
-          </w:tcPr>
-          <w:p/>
-        </w:tc>
-        <w:tc>
-          <w:tcPr>
-            <w:tcW w:w="1288" w:type="dxa"/>
-          </w:tcPr>
-          <w:p/>
-        </w:tc>
-        <w:tc>
-          <w:tcPr>
-            <w:tcW w:w="1288" w:type="dxa"/>
-          </w:tcPr>
-          <w:p/>
-        </w:tc>
-        <w:tc>
-          <w:tcPr>
-            <w:tcW w:w="1288" w:type="dxa"/>
-          </w:tcPr>
-          <w:p/>
-        </w:tc>
-        <w:tc>
-          <w:tcPr>
-            <w:tcW w:w="1288" w:type="dxa"/>
-          </w:tcPr>
-          <w:p/>
-        </w:tc>
-        <w:tc>
-          <w:tcPr>
-            <w:tcW w:w="1288" w:type="dxa"/>
-          </w:tcPr>
-          <w:p/>
+          </w:p>
+        </w:tc>
+        <w:tc>
+          <w:tcPr>
+            <w:tcW w:w="1288" w:type="dxa"/>
+          </w:tcPr>
+          <w:p>
+            <w:r>
+              <w:t>Id5 1939</w:t>
+            </w:r>
+          </w:p>
+        </w:tc>
+        <w:tc>
+          <w:tcPr>
+            <w:tcW w:w="1288" w:type="dxa"/>
+          </w:tcPr>
+          <w:p>
+            <w:r>
+              <w:t>Id11 1962</w:t>
+            </w:r>
+          </w:p>
+        </w:tc>
+        <w:tc>
+          <w:tcPr>
+            <w:tcW w:w="1288" w:type="dxa"/>
+          </w:tcPr>
+          <w:p>
+            <w:r>
+              <w:t>Id13 1980</w:t>
+            </w:r>
+          </w:p>
+        </w:tc>
+        <w:tc>
+          <w:tcPr>
+            <w:tcW w:w="1288" w:type="dxa"/>
+          </w:tcPr>
+          <w:p>
+            <w:r>
+              <w:t>I</w:t>
+            </w:r>
+            <w:r>
+              <w:t>d</w:t>
+            </w:r>
+            <w:r>
+              <w:t>14 2376</w:t>
+            </w:r>
+          </w:p>
+        </w:tc>
+        <w:tc>
+          <w:tcPr>
+            <w:tcW w:w="1288" w:type="dxa"/>
+          </w:tcPr>
+          <w:p>
+            <w:r>
+              <w:t>Id22 2384</w:t>
+            </w:r>
+          </w:p>
+        </w:tc>
+        <w:tc>
+          <w:tcPr>
+            <w:tcW w:w="1288" w:type="dxa"/>
+          </w:tcPr>
+          <w:p>
+            <w:r>
+              <w:t>Id8 2436</w:t>
+            </w:r>
+          </w:p>
         </w:tc>
       </w:tr>
     </w:tbl>
-    <w:p/>
+    <w:p>
+      <w:bookmarkStart w:id="0" w:name="_GoBack"/>
+      <w:bookmarkEnd w:id="0"/>
+    </w:p>
     <w:sectPr>
       <w:pgSz w:w="11906" w:h="16838"/>
       <w:pgMar w:top="1440" w:right="1440" w:bottom="1440" w:left="1440" w:header="708" w:footer="708" w:gutter="0"/>

</xml_diff>